<commit_message>
Avance FD04 Informe Arquitectura #8
</commit_message>
<xml_diff>
--- a/FD04-EPIS-Informe Arquitectura de Software.docx
+++ b/FD04-EPIS-Informe Arquitectura de Software.docx
@@ -421,27 +421,7 @@
           <w:szCs w:val="32"/>
           <w:lang w:eastAsia="es-PE"/>
         </w:rPr>
-        <w:t xml:space="preserve"> </w:t>
-      </w:r>
-      <w:proofErr w:type="spellStart"/>
-      <w:r>
-        <w:rPr>
-          <w:rFonts w:ascii="Arial" w:eastAsia="Times New Roman" w:hAnsi="Arial" w:cs="Arial"/>
-          <w:sz w:val="32"/>
-          <w:szCs w:val="32"/>
-          <w:lang w:eastAsia="es-PE"/>
-        </w:rPr>
-        <w:t>Mag</w:t>
-      </w:r>
-      <w:proofErr w:type="spellEnd"/>
-      <w:r>
-        <w:rPr>
-          <w:rFonts w:ascii="Arial" w:eastAsia="Times New Roman" w:hAnsi="Arial" w:cs="Arial"/>
-          <w:sz w:val="32"/>
-          <w:szCs w:val="32"/>
-          <w:lang w:eastAsia="es-PE"/>
-        </w:rPr>
-        <w:t>. Patrick Cuadros Quiroga</w:t>
+        <w:t xml:space="preserve"> Mag. Patrick Cuadros Quiroga</w:t>
       </w:r>
       <w:r>
         <w:rPr>
@@ -5214,21 +5194,6 @@
       <w:bookmarkEnd w:id="7"/>
       <w:bookmarkEnd w:id="8"/>
     </w:p>
-    <w:p>
-      <w:pPr>
-        <w:rPr>
-          <w:rStyle w:val="Ttulo2Car"/>
-          <w:color w:val="auto"/>
-        </w:rPr>
-      </w:pPr>
-      <w:r>
-        <w:rPr>
-          <w:rStyle w:val="Ttulo2Car"/>
-          <w:color w:val="auto"/>
-        </w:rPr>
-        <w:tab/>
-      </w:r>
-    </w:p>
     <w:tbl>
       <w:tblPr>
         <w:tblStyle w:val="Tablaconcuadrcula"/>
@@ -5347,10 +5312,19 @@
                 <w:sz w:val="24"/>
                 <w:szCs w:val="24"/>
               </w:rPr>
-              <w:t>Interfaz de Programación de Aplicaciones (</w:t>
-            </w:r>
-            <w:proofErr w:type="spellStart"/>
-            <w:r>
+              <w:t>Interfaz de Programación de Aplicaciones (Application Programming Interface). Conjunto de funciones y procedimientos que permiten la interacción entre sistemas de software.</w:t>
+            </w:r>
+          </w:p>
+        </w:tc>
+      </w:tr>
+      <w:tr>
+        <w:tc>
+          <w:tcPr>
+            <w:tcW w:w="3319" w:type="dxa"/>
+            <w:vAlign w:val="center"/>
+          </w:tcPr>
+          <w:p>
+            <w:pPr>
               <w:rPr>
                 <w:rStyle w:val="Ttulo2Car"/>
                 <w:rFonts w:asciiTheme="minorHAnsi" w:hAnsiTheme="minorHAnsi" w:cstheme="minorHAnsi"/>
@@ -5358,9 +5332,7 @@
                 <w:sz w:val="24"/>
                 <w:szCs w:val="24"/>
               </w:rPr>
-              <w:t>Application</w:t>
-            </w:r>
-            <w:proofErr w:type="spellEnd"/>
+            </w:pPr>
             <w:r>
               <w:rPr>
                 <w:rStyle w:val="Ttulo2Car"/>
@@ -5369,10 +5341,17 @@
                 <w:sz w:val="24"/>
                 <w:szCs w:val="24"/>
               </w:rPr>
-              <w:t xml:space="preserve"> </w:t>
-            </w:r>
-            <w:proofErr w:type="spellStart"/>
-            <w:r>
+              <w:t>Casos de uso</w:t>
+            </w:r>
+          </w:p>
+        </w:tc>
+        <w:tc>
+          <w:tcPr>
+            <w:tcW w:w="4955" w:type="dxa"/>
+            <w:vAlign w:val="center"/>
+          </w:tcPr>
+          <w:p>
+            <w:pPr>
               <w:rPr>
                 <w:rStyle w:val="Ttulo2Car"/>
                 <w:rFonts w:asciiTheme="minorHAnsi" w:hAnsiTheme="minorHAnsi" w:cstheme="minorHAnsi"/>
@@ -5380,9 +5359,7 @@
                 <w:sz w:val="24"/>
                 <w:szCs w:val="24"/>
               </w:rPr>
-              <w:t>Programming</w:t>
-            </w:r>
-            <w:proofErr w:type="spellEnd"/>
+            </w:pPr>
             <w:r>
               <w:rPr>
                 <w:rStyle w:val="Ttulo2Car"/>
@@ -5391,7 +5368,7 @@
                 <w:sz w:val="24"/>
                 <w:szCs w:val="24"/>
               </w:rPr>
-              <w:t xml:space="preserve"> Interface). Conjunto de funciones y procedimientos que permiten la interacción entre sistemas de software.</w:t>
+              <w:t>Técnica utilizada para identificar, clarificar y organizar los requisitos del sistema. Representa una interacción entre un usuario (actor) y el sistema.</w:t>
             </w:r>
           </w:p>
         </w:tc>
@@ -5420,7 +5397,7 @@
                 <w:sz w:val="24"/>
                 <w:szCs w:val="24"/>
               </w:rPr>
-              <w:t>Casos de uso</w:t>
+              <w:t>DB</w:t>
             </w:r>
           </w:p>
         </w:tc>
@@ -5447,7 +5424,7 @@
                 <w:sz w:val="24"/>
                 <w:szCs w:val="24"/>
               </w:rPr>
-              <w:t>Técnica utilizada para identificar, clarificar y organizar los requisitos del sistema. Representa una interacción entre un usuario (actor) y el sistema.</w:t>
+              <w:t>Base de Datos. Sistema que permite el almacenamiento y gestión de datos de manera estructurada.</w:t>
             </w:r>
           </w:p>
         </w:tc>
@@ -5476,7 +5453,7 @@
                 <w:sz w:val="24"/>
                 <w:szCs w:val="24"/>
               </w:rPr>
-              <w:t>DB</w:t>
+              <w:t>EPIS</w:t>
             </w:r>
           </w:p>
         </w:tc>
@@ -5503,7 +5480,7 @@
                 <w:sz w:val="24"/>
                 <w:szCs w:val="24"/>
               </w:rPr>
-              <w:t>Base de Datos. Sistema que permite el almacenamiento y gestión de datos de manera estructurada.</w:t>
+              <w:t>Escuela Profesional de Ingeniería de Sistemas (de la Universidad Privada de Tacna).</w:t>
             </w:r>
           </w:p>
         </w:tc>
@@ -5532,7 +5509,7 @@
                 <w:sz w:val="24"/>
                 <w:szCs w:val="24"/>
               </w:rPr>
-              <w:t>EPIS</w:t>
+              <w:t>GUI</w:t>
             </w:r>
           </w:p>
         </w:tc>
@@ -5559,7 +5536,7 @@
                 <w:sz w:val="24"/>
                 <w:szCs w:val="24"/>
               </w:rPr>
-              <w:t>Escuela Profesional de Ingeniería de Sistemas (de la Universidad Privada de Tacna).</w:t>
+              <w:t>Interfaz Gráfica de Usuario (Graphical User Interface). Medio visual por el cual el usuario interactúa con el sistema.</w:t>
             </w:r>
           </w:p>
         </w:tc>
@@ -5588,7 +5565,7 @@
                 <w:sz w:val="24"/>
                 <w:szCs w:val="24"/>
               </w:rPr>
-              <w:t>GUI</w:t>
+              <w:t>LinkedIn</w:t>
             </w:r>
           </w:p>
         </w:tc>
@@ -5615,10 +5592,19 @@
                 <w:sz w:val="24"/>
                 <w:szCs w:val="24"/>
               </w:rPr>
-              <w:t>Interfaz Gráfica de Usuario (</w:t>
-            </w:r>
-            <w:proofErr w:type="spellStart"/>
-            <w:r>
+              <w:t>Red social orientada al uso empresarial, a los negocios y al empleo. Se utiliza para conectar a profesionales y empresas.</w:t>
+            </w:r>
+          </w:p>
+        </w:tc>
+      </w:tr>
+      <w:tr>
+        <w:tc>
+          <w:tcPr>
+            <w:tcW w:w="3319" w:type="dxa"/>
+            <w:vAlign w:val="center"/>
+          </w:tcPr>
+          <w:p>
+            <w:pPr>
               <w:rPr>
                 <w:rStyle w:val="Ttulo2Car"/>
                 <w:rFonts w:asciiTheme="minorHAnsi" w:hAnsiTheme="minorHAnsi" w:cstheme="minorHAnsi"/>
@@ -5626,9 +5612,7 @@
                 <w:sz w:val="24"/>
                 <w:szCs w:val="24"/>
               </w:rPr>
-              <w:t>Graphical</w:t>
-            </w:r>
-            <w:proofErr w:type="spellEnd"/>
+            </w:pPr>
             <w:r>
               <w:rPr>
                 <w:rStyle w:val="Ttulo2Car"/>
@@ -5637,10 +5621,17 @@
                 <w:sz w:val="24"/>
                 <w:szCs w:val="24"/>
               </w:rPr>
-              <w:t xml:space="preserve"> </w:t>
-            </w:r>
-            <w:proofErr w:type="spellStart"/>
-            <w:r>
+              <w:t>MVC</w:t>
+            </w:r>
+          </w:p>
+        </w:tc>
+        <w:tc>
+          <w:tcPr>
+            <w:tcW w:w="4955" w:type="dxa"/>
+            <w:vAlign w:val="center"/>
+          </w:tcPr>
+          <w:p>
+            <w:pPr>
               <w:rPr>
                 <w:rStyle w:val="Ttulo2Car"/>
                 <w:rFonts w:asciiTheme="minorHAnsi" w:hAnsiTheme="minorHAnsi" w:cstheme="minorHAnsi"/>
@@ -5648,9 +5639,7 @@
                 <w:sz w:val="24"/>
                 <w:szCs w:val="24"/>
               </w:rPr>
-              <w:t>User</w:t>
-            </w:r>
-            <w:proofErr w:type="spellEnd"/>
+            </w:pPr>
             <w:r>
               <w:rPr>
                 <w:rStyle w:val="Ttulo2Car"/>
@@ -5659,7 +5648,7 @@
                 <w:sz w:val="24"/>
                 <w:szCs w:val="24"/>
               </w:rPr>
-              <w:t xml:space="preserve"> Interface). Medio visual por el cual el usuario interactúa con el sistema.</w:t>
+              <w:t>Modelo Vista Controlador. Patrón de arquitectura utilizado en el diseño de aplicaciones web y de escritorio.</w:t>
             </w:r>
           </w:p>
         </w:tc>
@@ -5688,7 +5677,7 @@
                 <w:sz w:val="24"/>
                 <w:szCs w:val="24"/>
               </w:rPr>
-              <w:t>LinkedIn</w:t>
+              <w:t>SAD</w:t>
             </w:r>
           </w:p>
         </w:tc>
@@ -5715,7 +5704,7 @@
                 <w:sz w:val="24"/>
                 <w:szCs w:val="24"/>
               </w:rPr>
-              <w:t>Red social orientada al uso empresarial, a los negocios y al empleo. Se utiliza para conectar a profesionales y empresas.</w:t>
+              <w:t>Documento de Arquitectura de Software</w:t>
             </w:r>
           </w:p>
         </w:tc>
@@ -5745,7 +5734,7 @@
                 <w:szCs w:val="24"/>
               </w:rPr>
               <w:lastRenderedPageBreak/>
-              <w:t>MVC</w:t>
+              <w:t>Sistema</w:t>
             </w:r>
           </w:p>
         </w:tc>
@@ -5772,7 +5761,7 @@
                 <w:sz w:val="24"/>
                 <w:szCs w:val="24"/>
               </w:rPr>
-              <w:t>Modelo Vista Controlador. Patrón de arquitectura utilizado en el diseño de aplicaciones web y de escritorio.</w:t>
+              <w:t>En el contexto del presente documento, se refiere al “Sistema de Análisis de los Egresados de la EPIS de la UPT en LinkedIn”.</w:t>
             </w:r>
           </w:p>
         </w:tc>
@@ -5801,7 +5790,7 @@
                 <w:sz w:val="24"/>
                 <w:szCs w:val="24"/>
               </w:rPr>
-              <w:t>SAD</w:t>
+              <w:t>UML</w:t>
             </w:r>
           </w:p>
         </w:tc>
@@ -5828,185 +5817,7 @@
                 <w:sz w:val="24"/>
                 <w:szCs w:val="24"/>
               </w:rPr>
-              <w:t>Documento de Arquitectura de Software</w:t>
-            </w:r>
-          </w:p>
-        </w:tc>
-      </w:tr>
-      <w:tr>
-        <w:tc>
-          <w:tcPr>
-            <w:tcW w:w="3319" w:type="dxa"/>
-            <w:vAlign w:val="center"/>
-          </w:tcPr>
-          <w:p>
-            <w:pPr>
-              <w:rPr>
-                <w:rStyle w:val="Ttulo2Car"/>
-                <w:rFonts w:asciiTheme="minorHAnsi" w:hAnsiTheme="minorHAnsi" w:cstheme="minorHAnsi"/>
-                <w:color w:val="auto"/>
-                <w:sz w:val="24"/>
-                <w:szCs w:val="24"/>
-              </w:rPr>
-            </w:pPr>
-            <w:r>
-              <w:rPr>
-                <w:rStyle w:val="Ttulo2Car"/>
-                <w:rFonts w:asciiTheme="minorHAnsi" w:hAnsiTheme="minorHAnsi" w:cstheme="minorHAnsi"/>
-                <w:color w:val="auto"/>
-                <w:sz w:val="24"/>
-                <w:szCs w:val="24"/>
-              </w:rPr>
-              <w:t>Sistema</w:t>
-            </w:r>
-          </w:p>
-        </w:tc>
-        <w:tc>
-          <w:tcPr>
-            <w:tcW w:w="4955" w:type="dxa"/>
-            <w:vAlign w:val="center"/>
-          </w:tcPr>
-          <w:p>
-            <w:pPr>
-              <w:rPr>
-                <w:rStyle w:val="Ttulo2Car"/>
-                <w:rFonts w:asciiTheme="minorHAnsi" w:hAnsiTheme="minorHAnsi" w:cstheme="minorHAnsi"/>
-                <w:color w:val="auto"/>
-                <w:sz w:val="24"/>
-                <w:szCs w:val="24"/>
-              </w:rPr>
-            </w:pPr>
-            <w:r>
-              <w:rPr>
-                <w:rStyle w:val="Ttulo2Car"/>
-                <w:rFonts w:asciiTheme="minorHAnsi" w:hAnsiTheme="minorHAnsi" w:cstheme="minorHAnsi"/>
-                <w:color w:val="auto"/>
-                <w:sz w:val="24"/>
-                <w:szCs w:val="24"/>
-              </w:rPr>
-              <w:t>En el contexto del presente documento, se refiere al “Sistema de Análisis de los Egresados de la EPIS de la UPT en LinkedIn”.</w:t>
-            </w:r>
-          </w:p>
-        </w:tc>
-      </w:tr>
-      <w:tr>
-        <w:tc>
-          <w:tcPr>
-            <w:tcW w:w="3319" w:type="dxa"/>
-            <w:vAlign w:val="center"/>
-          </w:tcPr>
-          <w:p>
-            <w:pPr>
-              <w:rPr>
-                <w:rStyle w:val="Ttulo2Car"/>
-                <w:rFonts w:asciiTheme="minorHAnsi" w:hAnsiTheme="minorHAnsi" w:cstheme="minorHAnsi"/>
-                <w:color w:val="auto"/>
-                <w:sz w:val="24"/>
-                <w:szCs w:val="24"/>
-              </w:rPr>
-            </w:pPr>
-            <w:r>
-              <w:rPr>
-                <w:rStyle w:val="Ttulo2Car"/>
-                <w:rFonts w:asciiTheme="minorHAnsi" w:hAnsiTheme="minorHAnsi" w:cstheme="minorHAnsi"/>
-                <w:color w:val="auto"/>
-                <w:sz w:val="24"/>
-                <w:szCs w:val="24"/>
-              </w:rPr>
-              <w:t>UML</w:t>
-            </w:r>
-          </w:p>
-        </w:tc>
-        <w:tc>
-          <w:tcPr>
-            <w:tcW w:w="4955" w:type="dxa"/>
-            <w:vAlign w:val="center"/>
-          </w:tcPr>
-          <w:p>
-            <w:pPr>
-              <w:rPr>
-                <w:rStyle w:val="Ttulo2Car"/>
-                <w:rFonts w:asciiTheme="minorHAnsi" w:hAnsiTheme="minorHAnsi" w:cstheme="minorHAnsi"/>
-                <w:color w:val="auto"/>
-                <w:sz w:val="24"/>
-                <w:szCs w:val="24"/>
-              </w:rPr>
-            </w:pPr>
-            <w:r>
-              <w:rPr>
-                <w:rStyle w:val="Ttulo2Car"/>
-                <w:rFonts w:asciiTheme="minorHAnsi" w:hAnsiTheme="minorHAnsi" w:cstheme="minorHAnsi"/>
-                <w:color w:val="auto"/>
-                <w:sz w:val="24"/>
-                <w:szCs w:val="24"/>
-              </w:rPr>
-              <w:t>Lenguaje de Modelado Unificado (</w:t>
-            </w:r>
-            <w:proofErr w:type="spellStart"/>
-            <w:r>
-              <w:rPr>
-                <w:rStyle w:val="Ttulo2Car"/>
-                <w:rFonts w:asciiTheme="minorHAnsi" w:hAnsiTheme="minorHAnsi" w:cstheme="minorHAnsi"/>
-                <w:color w:val="auto"/>
-                <w:sz w:val="24"/>
-                <w:szCs w:val="24"/>
-              </w:rPr>
-              <w:t>Unified</w:t>
-            </w:r>
-            <w:proofErr w:type="spellEnd"/>
-            <w:r>
-              <w:rPr>
-                <w:rStyle w:val="Ttulo2Car"/>
-                <w:rFonts w:asciiTheme="minorHAnsi" w:hAnsiTheme="minorHAnsi" w:cstheme="minorHAnsi"/>
-                <w:color w:val="auto"/>
-                <w:sz w:val="24"/>
-                <w:szCs w:val="24"/>
-              </w:rPr>
-              <w:t xml:space="preserve"> </w:t>
-            </w:r>
-            <w:proofErr w:type="spellStart"/>
-            <w:r>
-              <w:rPr>
-                <w:rStyle w:val="Ttulo2Car"/>
-                <w:rFonts w:asciiTheme="minorHAnsi" w:hAnsiTheme="minorHAnsi" w:cstheme="minorHAnsi"/>
-                <w:color w:val="auto"/>
-                <w:sz w:val="24"/>
-                <w:szCs w:val="24"/>
-              </w:rPr>
-              <w:t>Modeling</w:t>
-            </w:r>
-            <w:proofErr w:type="spellEnd"/>
-            <w:r>
-              <w:rPr>
-                <w:rStyle w:val="Ttulo2Car"/>
-                <w:rFonts w:asciiTheme="minorHAnsi" w:hAnsiTheme="minorHAnsi" w:cstheme="minorHAnsi"/>
-                <w:color w:val="auto"/>
-                <w:sz w:val="24"/>
-                <w:szCs w:val="24"/>
-              </w:rPr>
-              <w:t xml:space="preserve"> </w:t>
-            </w:r>
-            <w:proofErr w:type="spellStart"/>
-            <w:r>
-              <w:rPr>
-                <w:rStyle w:val="Ttulo2Car"/>
-                <w:rFonts w:asciiTheme="minorHAnsi" w:hAnsiTheme="minorHAnsi" w:cstheme="minorHAnsi"/>
-                <w:color w:val="auto"/>
-                <w:sz w:val="24"/>
-                <w:szCs w:val="24"/>
-              </w:rPr>
-              <w:t>Language</w:t>
-            </w:r>
-            <w:proofErr w:type="spellEnd"/>
-            <w:r>
-              <w:rPr>
-                <w:rStyle w:val="Ttulo2Car"/>
-                <w:rFonts w:asciiTheme="minorHAnsi" w:hAnsiTheme="minorHAnsi" w:cstheme="minorHAnsi"/>
-                <w:color w:val="auto"/>
-                <w:sz w:val="24"/>
-                <w:szCs w:val="24"/>
-              </w:rPr>
-              <w:t>). Estándar para el modelado de sistemas de software.</w:t>
+              <w:t>Lenguaje de Modelado Unificado (Unified Modeling Language). Estándar para el modelado de sistemas de software.</w:t>
             </w:r>
           </w:p>
         </w:tc>
@@ -6983,7 +6794,6 @@
           </w:tcPr>
           <w:p>
             <w:r>
-              <w:lastRenderedPageBreak/>
               <w:t>RF-05</w:t>
             </w:r>
           </w:p>
@@ -7112,6 +6922,7 @@
           </w:tcPr>
           <w:p>
             <w:r>
+              <w:lastRenderedPageBreak/>
               <w:t>RF-09</w:t>
             </w:r>
           </w:p>
@@ -7876,7 +7687,6 @@
           <w:noProof/>
           <w:lang w:eastAsia="es-PE"/>
         </w:rPr>
-        <w:lastRenderedPageBreak/>
         <w:t>Infraestructura:</w:t>
       </w:r>
       <w:r>
@@ -7910,6 +7720,7 @@
           <w:color w:val="auto"/>
           <w:lang w:eastAsia="es-PE"/>
         </w:rPr>
+        <w:lastRenderedPageBreak/>
         <w:t>REPRESENTACIÓN DE</w:t>
       </w:r>
       <w:r>
@@ -10040,21 +9851,7 @@
         <w:rPr>
           <w:lang w:eastAsia="es-PE"/>
         </w:rPr>
-        <w:t>El usuario podrá navegar por las secciones del sistema (</w:t>
-      </w:r>
-      <w:proofErr w:type="spellStart"/>
-      <w:r>
-        <w:rPr>
-          <w:lang w:eastAsia="es-PE"/>
-        </w:rPr>
-        <w:t>dashboard</w:t>
-      </w:r>
-      <w:proofErr w:type="spellEnd"/>
-      <w:r>
-        <w:rPr>
-          <w:lang w:eastAsia="es-PE"/>
-        </w:rPr>
-        <w:t>, filtros de búsqueda, resultados, exportación) mediante una interfaz gráfica limpia y estructurada.</w:t>
+        <w:t>El usuario podrá navegar por las secciones del sistema (dashboard, filtros de búsqueda, resultados, exportación) mediante una interfaz gráfica limpia y estructurada.</w:t>
       </w:r>
     </w:p>
     <w:p>
@@ -10311,21 +10108,7 @@
         <w:rPr>
           <w:lang w:eastAsia="es-PE"/>
         </w:rPr>
-        <w:t xml:space="preserve">Se integrará un sistema de logs para el monitoreo de accesos, errores y eventos importantes. Esto permitirá detectar actividades sospechosas y responder a incidentes en el menor tiempo posible. Asimismo, se podrá restaurar información desde los </w:t>
-      </w:r>
-      <w:proofErr w:type="spellStart"/>
-      <w:r>
-        <w:rPr>
-          <w:lang w:eastAsia="es-PE"/>
-        </w:rPr>
-        <w:t>backups</w:t>
-      </w:r>
-      <w:proofErr w:type="spellEnd"/>
-      <w:r>
-        <w:rPr>
-          <w:lang w:eastAsia="es-PE"/>
-        </w:rPr>
-        <w:t xml:space="preserve"> para minimizar pérdidas ante fallos técnicos.</w:t>
+        <w:t>Se integrará un sistema de logs para el monitoreo de accesos, errores y eventos importantes. Esto permitirá detectar actividades sospechosas y responder a incidentes en el menor tiempo posible. Asimismo, se podrá restaurar información desde los backups para minimizar pérdidas ante fallos técnicos.</w:t>
       </w:r>
     </w:p>
     <w:p>
@@ -10340,21 +10123,7 @@
         <w:rPr>
           <w:lang w:eastAsia="es-PE"/>
         </w:rPr>
-        <w:t xml:space="preserve">Este enfoque asegura que el sistema mantenga la confidencialidad, integridad y disponibilidad, incluso ante situaciones imprevistas o maliciosas, proporcionando confianza a sus usuarios y </w:t>
-      </w:r>
-      <w:proofErr w:type="spellStart"/>
-      <w:r>
-        <w:rPr>
-          <w:lang w:eastAsia="es-PE"/>
-        </w:rPr>
-        <w:t>stakeholders</w:t>
-      </w:r>
-      <w:proofErr w:type="spellEnd"/>
-      <w:r>
-        <w:rPr>
-          <w:lang w:eastAsia="es-PE"/>
-        </w:rPr>
-        <w:t>.</w:t>
+        <w:t>Este enfoque asegura que el sistema mantenga la confidencialidad, integridad y disponibilidad, incluso ante situaciones imprevistas o maliciosas, proporcionando confianza a sus usuarios y stakeholders.</w:t>
       </w:r>
     </w:p>
     <w:p>
@@ -10720,21 +10489,7 @@
         <w:rPr>
           <w:lang w:eastAsia="es-PE"/>
         </w:rPr>
-        <w:t xml:space="preserve">El sistema podrá ajustarse fácilmente a cambios en las políticas de acceso a datos de LinkedIn, o integrarse con nuevas fuentes de información (por ejemplo, redes como </w:t>
-      </w:r>
-      <w:proofErr w:type="spellStart"/>
-      <w:r>
-        <w:rPr>
-          <w:lang w:eastAsia="es-PE"/>
-        </w:rPr>
-        <w:t>Indeed</w:t>
-      </w:r>
-      <w:proofErr w:type="spellEnd"/>
-      <w:r>
-        <w:rPr>
-          <w:lang w:eastAsia="es-PE"/>
-        </w:rPr>
-        <w:t xml:space="preserve"> o portales académicos), mediante el uso de servicios REST y una arquitectura desacoplada.</w:t>
+        <w:t>El sistema podrá ajustarse fácilmente a cambios en las políticas de acceso a datos de LinkedIn, o integrarse con nuevas fuentes de información (por ejemplo, redes como Indeed o portales académicos), mediante el uso de servicios REST y una arquitectura desacoplada.</w:t>
       </w:r>
     </w:p>
     <w:p>

</xml_diff>

<commit_message>
Informe de arquitectura de software avance
</commit_message>
<xml_diff>
--- a/FD04-EPIS-Informe Arquitectura de Software.docx
+++ b/FD04-EPIS-Informe Arquitectura de Software.docx
@@ -9134,9 +9134,6 @@
     <w:p>
       <w:pPr>
         <w:ind w:left="630"/>
-        <w:rPr>
-          <w:lang w:eastAsia="es-PE"/>
-        </w:rPr>
       </w:pPr>
       <w:r>
         <w:rPr>
@@ -9163,6 +9160,56 @@
       </w:pPr>
       <w:r>
         <w:rPr>
+          <w:noProof/>
+        </w:rPr>
+        <w:drawing>
+          <wp:inline distT="0" distB="0" distL="0" distR="0" wp14:anchorId="705DD44F" wp14:editId="5433EF42">
+            <wp:extent cx="5400040" cy="1858010"/>
+            <wp:effectExtent l="19050" t="19050" r="10160" b="27940"/>
+            <wp:docPr id="412884979" name="Imagen 1"/>
+            <wp:cNvGraphicFramePr>
+              <a:graphicFrameLocks xmlns:a="http://schemas.openxmlformats.org/drawingml/2006/main" noChangeAspect="1"/>
+            </wp:cNvGraphicFramePr>
+            <a:graphic xmlns:a="http://schemas.openxmlformats.org/drawingml/2006/main">
+              <a:graphicData uri="http://schemas.openxmlformats.org/drawingml/2006/picture">
+                <pic:pic xmlns:pic="http://schemas.openxmlformats.org/drawingml/2006/picture">
+                  <pic:nvPicPr>
+                    <pic:cNvPr id="412884979" name=""/>
+                    <pic:cNvPicPr/>
+                  </pic:nvPicPr>
+                  <pic:blipFill>
+                    <a:blip r:embed="rId16"/>
+                    <a:stretch>
+                      <a:fillRect/>
+                    </a:stretch>
+                  </pic:blipFill>
+                  <pic:spPr>
+                    <a:xfrm>
+                      <a:off x="0" y="0"/>
+                      <a:ext cx="5400040" cy="1858010"/>
+                    </a:xfrm>
+                    <a:prstGeom prst="rect">
+                      <a:avLst/>
+                    </a:prstGeom>
+                    <a:ln>
+                      <a:solidFill>
+                        <a:schemeClr val="tx1"/>
+                      </a:solidFill>
+                    </a:ln>
+                  </pic:spPr>
+                </pic:pic>
+              </a:graphicData>
+            </a:graphic>
+          </wp:inline>
+        </w:drawing>
+      </w:r>
+    </w:p>
+    <w:p>
+      <w:pPr>
+        <w:ind w:left="630"/>
+      </w:pPr>
+      <w:r>
+        <w:rPr>
           <w:lang w:eastAsia="es-PE"/>
         </w:rPr>
         <w:t>CU-08</w:t>
@@ -9176,6 +9223,14 @@
       <w:r>
         <w:t>Respaldo de bases de datos</w:t>
       </w:r>
+    </w:p>
+    <w:p>
+      <w:pPr>
+        <w:ind w:left="630"/>
+        <w:rPr>
+          <w:lang w:eastAsia="es-PE"/>
+        </w:rPr>
+      </w:pPr>
     </w:p>
     <w:p>
       <w:pPr>
@@ -9270,6 +9325,7 @@
           <w:color w:val="auto"/>
           <w:lang w:eastAsia="es-PE"/>
         </w:rPr>
+        <w:lastRenderedPageBreak/>
         <w:t xml:space="preserve">Diagrama de </w:t>
       </w:r>
       <w:r>
@@ -10396,7 +10452,6 @@
         <w:jc w:val="both"/>
       </w:pPr>
       <w:r>
-        <w:lastRenderedPageBreak/>
         <w:t>Importación y análisis de datos públicos de LinkedIn, como competencias, cargos ocupados, áreas de especialización, instituciones educativas y ubicación geográfica.</w:t>
       </w:r>
     </w:p>
@@ -10614,6 +10669,7 @@
         <w:rPr>
           <w:lang w:eastAsia="es-PE"/>
         </w:rPr>
+        <w:lastRenderedPageBreak/>
         <w:t>Se evaluará la experiencia de usuario mediante pruebas piloto, con el objetivo de lograr que un usuario nuevo pueda realizar una consulta y generar un informe en menos de 5 minutos desde su primer ingreso.</w:t>
       </w:r>
     </w:p>
@@ -10705,7 +10761,6 @@
         <w:rPr>
           <w:lang w:eastAsia="es-PE"/>
         </w:rPr>
-        <w:lastRenderedPageBreak/>
         <w:t>Se establecerán políticas de acceso con autenticación de usuarios (credenciales seguras) y roles definidos (administrador, usuario invitado). El sistema también utilizará protocolos seguros (HTTPS) y validaciones tanto del lado cliente como servidor para prevenir ataques como inyecciones o accesos no autorizados.</w:t>
       </w:r>
     </w:p>
@@ -10951,6 +11006,7 @@
         <w:rPr>
           <w:lang w:eastAsia="es-PE"/>
         </w:rPr>
+        <w:lastRenderedPageBreak/>
         <w:t>Al interactuar con el sistema (por ejemplo, al solicitar un reporte o visualizar un gráfico), el tiempo de respuesta no deberá exceder los 3 segundos en promedio, bajo condiciones normales de carga.</w:t>
       </w:r>
     </w:p>
@@ -11021,7 +11077,6 @@
         <w:rPr>
           <w:lang w:eastAsia="es-PE"/>
         </w:rPr>
-        <w:lastRenderedPageBreak/>
         <w:t>El sistema debe ser capaz de atender a múltiples usuarios (mínimo 10 usuarios concurrentes) sin degradar significativamente su rendimiento ni afectar la disponibilidad del servicio.</w:t>
       </w:r>
     </w:p>
@@ -11285,6 +11340,7 @@
         <w:rPr>
           <w:lang w:eastAsia="es-PE"/>
         </w:rPr>
+        <w:lastRenderedPageBreak/>
         <w:t>Cada componente del sistema (extracción de datos, análisis, visualización, etc.) estará claramente separado y encapsulado, permitiendo que un desarrollador realice mejoras en una parte del sistema sin afectar a las demás.</w:t>
       </w:r>
     </w:p>
@@ -11352,7 +11408,6 @@
           <w:rStyle w:val="Ttulo2Car"/>
           <w:color w:val="auto"/>
         </w:rPr>
-        <w:lastRenderedPageBreak/>
         <w:t>Otros Escenarios</w:t>
       </w:r>
       <w:bookmarkEnd w:id="50"/>
@@ -11360,8 +11415,8 @@
     <w:p/>
     <w:p/>
     <w:sectPr>
-      <w:headerReference w:type="default" r:id="rId16"/>
-      <w:footerReference w:type="default" r:id="rId17"/>
+      <w:headerReference w:type="default" r:id="rId17"/>
+      <w:footerReference w:type="default" r:id="rId18"/>
       <w:pgSz w:w="11906" w:h="16838"/>
       <w:pgMar w:top="1417" w:right="1701" w:bottom="1417" w:left="1701" w:header="708" w:footer="708" w:gutter="0"/>
       <w:cols w:space="708"/>
@@ -11407,7 +11462,6 @@
         <w:docPartUnique/>
       </w:docPartObj>
     </w:sdtPr>
-    <w:sdtEndPr/>
     <w:sdtContent>
       <w:p>
         <w:pPr>

</xml_diff>